<commit_message>
Update CDC with MCD
</commit_message>
<xml_diff>
--- a/cahier-des-charges/Cross-DBio-CDC_suivi-individus.docx
+++ b/cahier-des-charges/Cross-DBio-CDC_suivi-individus.docx
@@ -45,9 +45,11 @@
       <w:r>
         <w:t xml:space="preserve">Projet </w:t>
       </w:r>
+      <w:proofErr w:type="spellStart"/>
       <w:r>
         <w:t>Cross-DBio</w:t>
       </w:r>
+      <w:proofErr w:type="spellEnd"/>
       <w:r>
         <w:t xml:space="preserve"> (</w:t>
       </w:r>
@@ -135,7 +137,7 @@
         </w:rPr>
         <w:fldChar w:fldCharType="separate"/>
       </w:r>
-      <w:hyperlink w:anchor="_Toc215813564" w:history="1">
+      <w:hyperlink w:anchor="_Toc218757455" w:history="1">
         <w:r>
           <w:rPr>
             <w:rStyle w:val="Lienhypertexte"/>
@@ -173,7 +175,7 @@
           <w:rPr>
             <w:webHidden/>
           </w:rPr>
-          <w:instrText xml:space="preserve"> PAGEREF _Toc215813564 \h </w:instrText>
+          <w:instrText xml:space="preserve"> PAGEREF _Toc218757455 \h </w:instrText>
         </w:r>
         <w:r>
           <w:rPr>
@@ -213,7 +215,7 @@
           <w:lang w:eastAsia="fr-FR"/>
         </w:rPr>
       </w:pPr>
-      <w:hyperlink w:anchor="_Toc215813565" w:history="1">
+      <w:hyperlink w:anchor="_Toc218757456" w:history="1">
         <w:r>
           <w:rPr>
             <w:rStyle w:val="Lienhypertexte"/>
@@ -251,7 +253,7 @@
           <w:rPr>
             <w:webHidden/>
           </w:rPr>
-          <w:instrText xml:space="preserve"> PAGEREF _Toc215813565 \h </w:instrText>
+          <w:instrText xml:space="preserve"> PAGEREF _Toc218757456 \h </w:instrText>
         </w:r>
         <w:r>
           <w:rPr>
@@ -291,7 +293,7 @@
           <w:lang w:eastAsia="fr-FR"/>
         </w:rPr>
       </w:pPr>
-      <w:hyperlink w:anchor="_Toc215813566" w:history="1">
+      <w:hyperlink w:anchor="_Toc218757457" w:history="1">
         <w:r>
           <w:rPr>
             <w:rStyle w:val="Lienhypertexte"/>
@@ -329,7 +331,7 @@
           <w:rPr>
             <w:webHidden/>
           </w:rPr>
-          <w:instrText xml:space="preserve"> PAGEREF _Toc215813566 \h </w:instrText>
+          <w:instrText xml:space="preserve"> PAGEREF _Toc218757457 \h </w:instrText>
         </w:r>
         <w:r>
           <w:rPr>
@@ -371,7 +373,7 @@
           <w:lang w:eastAsia="fr-FR"/>
         </w:rPr>
       </w:pPr>
-      <w:hyperlink w:anchor="_Toc215813567" w:history="1">
+      <w:hyperlink w:anchor="_Toc218757458" w:history="1">
         <w:r>
           <w:rPr>
             <w:rStyle w:val="Lienhypertexte"/>
@@ -394,7 +396,7 @@
             <w:rStyle w:val="Lienhypertexte"/>
             <w:noProof/>
           </w:rPr>
-          <w:t>Types de données ciblées</w:t>
+          <w:t>Données concernées</w:t>
         </w:r>
         <w:r>
           <w:rPr>
@@ -415,7 +417,7 @@
             <w:noProof/>
             <w:webHidden/>
           </w:rPr>
-          <w:instrText xml:space="preserve"> PAGEREF _Toc215813567 \h </w:instrText>
+          <w:instrText xml:space="preserve"> PAGEREF _Toc218757458 \h </w:instrText>
         </w:r>
         <w:r>
           <w:rPr>
@@ -461,7 +463,7 @@
           <w:lang w:eastAsia="fr-FR"/>
         </w:rPr>
       </w:pPr>
-      <w:hyperlink w:anchor="_Toc215813568" w:history="1">
+      <w:hyperlink w:anchor="_Toc218757459" w:history="1">
         <w:r>
           <w:rPr>
             <w:rStyle w:val="Lienhypertexte"/>
@@ -505,7 +507,7 @@
             <w:noProof/>
             <w:webHidden/>
           </w:rPr>
-          <w:instrText xml:space="preserve"> PAGEREF _Toc215813568 \h </w:instrText>
+          <w:instrText xml:space="preserve"> PAGEREF _Toc218757459 \h </w:instrText>
         </w:r>
         <w:r>
           <w:rPr>
@@ -551,7 +553,7 @@
           <w:lang w:eastAsia="fr-FR"/>
         </w:rPr>
       </w:pPr>
-      <w:hyperlink w:anchor="_Toc215813569" w:history="1">
+      <w:hyperlink w:anchor="_Toc218757460" w:history="1">
         <w:r>
           <w:rPr>
             <w:rStyle w:val="Lienhypertexte"/>
@@ -574,7 +576,7 @@
             <w:rStyle w:val="Lienhypertexte"/>
             <w:noProof/>
           </w:rPr>
-          <w:t>La gestion des individus</w:t>
+          <w:t>Gestion des individus</w:t>
         </w:r>
         <w:r>
           <w:rPr>
@@ -595,7 +597,7 @@
             <w:noProof/>
             <w:webHidden/>
           </w:rPr>
-          <w:instrText xml:space="preserve"> PAGEREF _Toc215813569 \h </w:instrText>
+          <w:instrText xml:space="preserve"> PAGEREF _Toc218757460 \h </w:instrText>
         </w:r>
         <w:r>
           <w:rPr>
@@ -641,7 +643,7 @@
           <w:lang w:eastAsia="fr-FR"/>
         </w:rPr>
       </w:pPr>
-      <w:hyperlink w:anchor="_Toc215813570" w:history="1">
+      <w:hyperlink w:anchor="_Toc218757461" w:history="1">
         <w:r>
           <w:rPr>
             <w:rStyle w:val="Lienhypertexte"/>
@@ -664,7 +666,7 @@
             <w:rStyle w:val="Lienhypertexte"/>
             <w:noProof/>
           </w:rPr>
-          <w:t>La gestion des types de sujet d’observation</w:t>
+          <w:t>Gestion des capture et échantillons</w:t>
         </w:r>
         <w:r>
           <w:rPr>
@@ -685,7 +687,7 @@
             <w:noProof/>
             <w:webHidden/>
           </w:rPr>
-          <w:instrText xml:space="preserve"> PAGEREF _Toc215813570 \h </w:instrText>
+          <w:instrText xml:space="preserve"> PAGEREF _Toc218757461 \h </w:instrText>
         </w:r>
         <w:r>
           <w:rPr>
@@ -705,7 +707,7 @@
             <w:noProof/>
             <w:webHidden/>
           </w:rPr>
-          <w:t>5</w:t>
+          <w:t>6</w:t>
         </w:r>
         <w:r>
           <w:rPr>
@@ -731,7 +733,7 @@
           <w:lang w:eastAsia="fr-FR"/>
         </w:rPr>
       </w:pPr>
-      <w:hyperlink w:anchor="_Toc215813571" w:history="1">
+      <w:hyperlink w:anchor="_Toc218757462" w:history="1">
         <w:r>
           <w:rPr>
             <w:rStyle w:val="Lienhypertexte"/>
@@ -754,7 +756,7 @@
             <w:rStyle w:val="Lienhypertexte"/>
             <w:noProof/>
           </w:rPr>
-          <w:t>La gestion des capteurs / désignation des algorithmes</w:t>
+          <w:t>Gestion des marquages et équipements sur individus</w:t>
         </w:r>
         <w:r>
           <w:rPr>
@@ -775,7 +777,7 @@
             <w:noProof/>
             <w:webHidden/>
           </w:rPr>
-          <w:instrText xml:space="preserve"> PAGEREF _Toc215813571 \h </w:instrText>
+          <w:instrText xml:space="preserve"> PAGEREF _Toc218757462 \h </w:instrText>
         </w:r>
         <w:r>
           <w:rPr>
@@ -795,7 +797,7 @@
             <w:noProof/>
             <w:webHidden/>
           </w:rPr>
-          <w:t>6</w:t>
+          <w:t>8</w:t>
         </w:r>
         <w:r>
           <w:rPr>
@@ -821,7 +823,7 @@
           <w:lang w:eastAsia="fr-FR"/>
         </w:rPr>
       </w:pPr>
-      <w:hyperlink w:anchor="_Toc215813572" w:history="1">
+      <w:hyperlink w:anchor="_Toc218757463" w:history="1">
         <w:r>
           <w:rPr>
             <w:rStyle w:val="Lienhypertexte"/>
@@ -844,7 +846,7 @@
             <w:rStyle w:val="Lienhypertexte"/>
             <w:noProof/>
           </w:rPr>
-          <w:t>La gestion des prélèvements/échantillons</w:t>
+          <w:t>Gestion des types de sujet d’observation</w:t>
         </w:r>
         <w:r>
           <w:rPr>
@@ -865,7 +867,7 @@
             <w:noProof/>
             <w:webHidden/>
           </w:rPr>
-          <w:instrText xml:space="preserve"> PAGEREF _Toc215813572 \h </w:instrText>
+          <w:instrText xml:space="preserve"> PAGEREF _Toc218757463 \h </w:instrText>
         </w:r>
         <w:r>
           <w:rPr>
@@ -885,7 +887,7 @@
             <w:noProof/>
             <w:webHidden/>
           </w:rPr>
-          <w:t>6</w:t>
+          <w:t>8</w:t>
         </w:r>
         <w:r>
           <w:rPr>
@@ -911,7 +913,7 @@
           <w:lang w:eastAsia="fr-FR"/>
         </w:rPr>
       </w:pPr>
-      <w:hyperlink w:anchor="_Toc215813573" w:history="1">
+      <w:hyperlink w:anchor="_Toc218757464" w:history="1">
         <w:r>
           <w:rPr>
             <w:rStyle w:val="Lienhypertexte"/>
@@ -934,7 +936,7 @@
             <w:rStyle w:val="Lienhypertexte"/>
             <w:noProof/>
           </w:rPr>
-          <w:t>La gestion des interactions/support/relations</w:t>
+          <w:t>Gestion du matériel de suivi</w:t>
         </w:r>
         <w:r>
           <w:rPr>
@@ -955,7 +957,7 @@
             <w:noProof/>
             <w:webHidden/>
           </w:rPr>
-          <w:instrText xml:space="preserve"> PAGEREF _Toc215813573 \h </w:instrText>
+          <w:instrText xml:space="preserve"> PAGEREF _Toc218757464 \h </w:instrText>
         </w:r>
         <w:r>
           <w:rPr>
@@ -975,7 +977,7 @@
             <w:noProof/>
             <w:webHidden/>
           </w:rPr>
-          <w:t>6</w:t>
+          <w:t>9</w:t>
         </w:r>
         <w:r>
           <w:rPr>
@@ -1001,7 +1003,7 @@
           <w:lang w:eastAsia="fr-FR"/>
         </w:rPr>
       </w:pPr>
-      <w:hyperlink w:anchor="_Toc215813574" w:history="1">
+      <w:hyperlink w:anchor="_Toc218757465" w:history="1">
         <w:r>
           <w:rPr>
             <w:rStyle w:val="Lienhypertexte"/>
@@ -1024,7 +1026,7 @@
             <w:rStyle w:val="Lienhypertexte"/>
             <w:noProof/>
           </w:rPr>
-          <w:t>Faire évoluer les modules d’import et d’export.</w:t>
+          <w:t>La gestion des pièges photos/médias/algorithmes d’analyse</w:t>
         </w:r>
         <w:r>
           <w:rPr>
@@ -1045,7 +1047,7 @@
             <w:noProof/>
             <w:webHidden/>
           </w:rPr>
-          <w:instrText xml:space="preserve"> PAGEREF _Toc215813574 \h </w:instrText>
+          <w:instrText xml:space="preserve"> PAGEREF _Toc218757465 \h </w:instrText>
         </w:r>
         <w:r>
           <w:rPr>
@@ -1065,7 +1067,97 @@
             <w:noProof/>
             <w:webHidden/>
           </w:rPr>
-          <w:t>6</w:t>
+          <w:t>9</w:t>
+        </w:r>
+        <w:r>
+          <w:rPr>
+            <w:noProof/>
+            <w:webHidden/>
+          </w:rPr>
+          <w:fldChar w:fldCharType="end"/>
+        </w:r>
+      </w:hyperlink>
+    </w:p>
+    <w:p>
+      <w:pPr>
+        <w:pStyle w:val="TM4"/>
+        <w:tabs>
+          <w:tab w:val="left" w:pos="1440"/>
+          <w:tab w:val="right" w:leader="dot" w:pos="10456"/>
+        </w:tabs>
+        <w:rPr>
+          <w:rFonts w:asciiTheme="minorHAnsi" w:eastAsiaTheme="minorEastAsia" w:hAnsiTheme="minorHAnsi"/>
+          <w:noProof/>
+          <w:color w:val="auto"/>
+          <w:sz w:val="24"/>
+          <w:lang w:eastAsia="fr-FR"/>
+        </w:rPr>
+      </w:pPr>
+      <w:hyperlink w:anchor="_Toc218757466" w:history="1">
+        <w:r>
+          <w:rPr>
+            <w:rStyle w:val="Lienhypertexte"/>
+            <w:noProof/>
+          </w:rPr>
+          <w:t>3.2.7</w:t>
+        </w:r>
+        <w:r>
+          <w:rPr>
+            <w:rFonts w:asciiTheme="minorHAnsi" w:eastAsiaTheme="minorEastAsia" w:hAnsiTheme="minorHAnsi"/>
+            <w:noProof/>
+            <w:color w:val="auto"/>
+            <w:sz w:val="24"/>
+            <w:lang w:eastAsia="fr-FR"/>
+          </w:rPr>
+          <w:tab/>
+        </w:r>
+        <w:r>
+          <w:rPr>
+            <w:rStyle w:val="Lienhypertexte"/>
+            <w:noProof/>
+          </w:rPr>
+          <w:t>La gestion des interactions/support/relations</w:t>
+        </w:r>
+        <w:r>
+          <w:rPr>
+            <w:noProof/>
+            <w:webHidden/>
+          </w:rPr>
+          <w:tab/>
+        </w:r>
+        <w:r>
+          <w:rPr>
+            <w:noProof/>
+            <w:webHidden/>
+          </w:rPr>
+          <w:fldChar w:fldCharType="begin"/>
+        </w:r>
+        <w:r>
+          <w:rPr>
+            <w:noProof/>
+            <w:webHidden/>
+          </w:rPr>
+          <w:instrText xml:space="preserve"> PAGEREF _Toc218757466 \h </w:instrText>
+        </w:r>
+        <w:r>
+          <w:rPr>
+            <w:noProof/>
+            <w:webHidden/>
+          </w:rPr>
+        </w:r>
+        <w:r>
+          <w:rPr>
+            <w:noProof/>
+            <w:webHidden/>
+          </w:rPr>
+          <w:fldChar w:fldCharType="separate"/>
+        </w:r>
+        <w:r>
+          <w:rPr>
+            <w:noProof/>
+            <w:webHidden/>
+          </w:rPr>
+          <w:t>10</w:t>
         </w:r>
         <w:r>
           <w:rPr>
@@ -1089,7 +1181,7 @@
           <w:lang w:eastAsia="fr-FR"/>
         </w:rPr>
       </w:pPr>
-      <w:hyperlink w:anchor="_Toc215813575" w:history="1">
+      <w:hyperlink w:anchor="_Toc218757467" w:history="1">
         <w:r>
           <w:rPr>
             <w:rStyle w:val="Lienhypertexte"/>
@@ -1127,7 +1219,7 @@
           <w:rPr>
             <w:webHidden/>
           </w:rPr>
-          <w:instrText xml:space="preserve"> PAGEREF _Toc215813575 \h </w:instrText>
+          <w:instrText xml:space="preserve"> PAGEREF _Toc218757467 \h </w:instrText>
         </w:r>
         <w:r>
           <w:rPr>
@@ -1144,7 +1236,7 @@
           <w:rPr>
             <w:webHidden/>
           </w:rPr>
-          <w:t>6</w:t>
+          <w:t>10</w:t>
         </w:r>
         <w:r>
           <w:rPr>
@@ -1169,7 +1261,7 @@
           <w:lang w:eastAsia="fr-FR"/>
         </w:rPr>
       </w:pPr>
-      <w:hyperlink w:anchor="_Toc215813576" w:history="1">
+      <w:hyperlink w:anchor="_Toc218757468" w:history="1">
         <w:r>
           <w:rPr>
             <w:rStyle w:val="Lienhypertexte"/>
@@ -1192,7 +1284,7 @@
             <w:rStyle w:val="Lienhypertexte"/>
             <w:noProof/>
           </w:rPr>
-          <w:t>Une interface web de consultation et d’administration des données</w:t>
+          <w:t>Faire évoluer les modules d’import et d’export.</w:t>
         </w:r>
         <w:r>
           <w:rPr>
@@ -1213,7 +1305,7 @@
             <w:noProof/>
             <w:webHidden/>
           </w:rPr>
-          <w:instrText xml:space="preserve"> PAGEREF _Toc215813576 \h </w:instrText>
+          <w:instrText xml:space="preserve"> PAGEREF _Toc218757468 \h </w:instrText>
         </w:r>
         <w:r>
           <w:rPr>
@@ -1233,7 +1325,7 @@
             <w:noProof/>
             <w:webHidden/>
           </w:rPr>
-          <w:t>6</w:t>
+          <w:t>10</w:t>
         </w:r>
         <w:r>
           <w:rPr>
@@ -1259,7 +1351,7 @@
           <w:lang w:eastAsia="fr-FR"/>
         </w:rPr>
       </w:pPr>
-      <w:hyperlink w:anchor="_Toc215813577" w:history="1">
+      <w:hyperlink w:anchor="_Toc218757469" w:history="1">
         <w:r>
           <w:rPr>
             <w:rStyle w:val="Lienhypertexte"/>
@@ -1282,7 +1374,7 @@
             <w:rStyle w:val="Lienhypertexte"/>
             <w:noProof/>
           </w:rPr>
-          <w:t>Un outil terrain</w:t>
+          <w:t>Une interface web de consultation et d’administration des données</w:t>
         </w:r>
         <w:r>
           <w:rPr>
@@ -1303,7 +1395,7 @@
             <w:noProof/>
             <w:webHidden/>
           </w:rPr>
-          <w:instrText xml:space="preserve"> PAGEREF _Toc215813577 \h </w:instrText>
+          <w:instrText xml:space="preserve"> PAGEREF _Toc218757469 \h </w:instrText>
         </w:r>
         <w:r>
           <w:rPr>
@@ -1323,7 +1415,7 @@
             <w:noProof/>
             <w:webHidden/>
           </w:rPr>
-          <w:t>6</w:t>
+          <w:t>10</w:t>
         </w:r>
         <w:r>
           <w:rPr>
@@ -1349,7 +1441,7 @@
           <w:lang w:eastAsia="fr-FR"/>
         </w:rPr>
       </w:pPr>
-      <w:hyperlink w:anchor="_Toc215813578" w:history="1">
+      <w:hyperlink w:anchor="_Toc218757470" w:history="1">
         <w:r>
           <w:rPr>
             <w:rStyle w:val="Lienhypertexte"/>
@@ -1372,7 +1464,7 @@
             <w:rStyle w:val="Lienhypertexte"/>
             <w:noProof/>
           </w:rPr>
-          <w:t>Collecte de points via GPS et VHF</w:t>
+          <w:t>Un outil terrain</w:t>
         </w:r>
         <w:r>
           <w:rPr>
@@ -1393,7 +1485,7 @@
             <w:noProof/>
             <w:webHidden/>
           </w:rPr>
-          <w:instrText xml:space="preserve"> PAGEREF _Toc215813578 \h </w:instrText>
+          <w:instrText xml:space="preserve"> PAGEREF _Toc218757470 \h </w:instrText>
         </w:r>
         <w:r>
           <w:rPr>
@@ -1413,7 +1505,7 @@
             <w:noProof/>
             <w:webHidden/>
           </w:rPr>
-          <w:t>6</w:t>
+          <w:t>10</w:t>
         </w:r>
         <w:r>
           <w:rPr>
@@ -1439,7 +1531,7 @@
           <w:lang w:eastAsia="fr-FR"/>
         </w:rPr>
       </w:pPr>
-      <w:hyperlink w:anchor="_Toc215813579" w:history="1">
+      <w:hyperlink w:anchor="_Toc218757471" w:history="1">
         <w:r>
           <w:rPr>
             <w:rStyle w:val="Lienhypertexte"/>
@@ -1462,6 +1554,96 @@
             <w:rStyle w:val="Lienhypertexte"/>
             <w:noProof/>
           </w:rPr>
+          <w:t>Automatisation de la collecte d’informations issues de balises</w:t>
+        </w:r>
+        <w:r>
+          <w:rPr>
+            <w:noProof/>
+            <w:webHidden/>
+          </w:rPr>
+          <w:tab/>
+        </w:r>
+        <w:r>
+          <w:rPr>
+            <w:noProof/>
+            <w:webHidden/>
+          </w:rPr>
+          <w:fldChar w:fldCharType="begin"/>
+        </w:r>
+        <w:r>
+          <w:rPr>
+            <w:noProof/>
+            <w:webHidden/>
+          </w:rPr>
+          <w:instrText xml:space="preserve"> PAGEREF _Toc218757471 \h </w:instrText>
+        </w:r>
+        <w:r>
+          <w:rPr>
+            <w:noProof/>
+            <w:webHidden/>
+          </w:rPr>
+        </w:r>
+        <w:r>
+          <w:rPr>
+            <w:noProof/>
+            <w:webHidden/>
+          </w:rPr>
+          <w:fldChar w:fldCharType="separate"/>
+        </w:r>
+        <w:r>
+          <w:rPr>
+            <w:noProof/>
+            <w:webHidden/>
+          </w:rPr>
+          <w:t>11</w:t>
+        </w:r>
+        <w:r>
+          <w:rPr>
+            <w:noProof/>
+            <w:webHidden/>
+          </w:rPr>
+          <w:fldChar w:fldCharType="end"/>
+        </w:r>
+      </w:hyperlink>
+    </w:p>
+    <w:p>
+      <w:pPr>
+        <w:pStyle w:val="TM3"/>
+        <w:tabs>
+          <w:tab w:val="left" w:pos="1200"/>
+          <w:tab w:val="right" w:leader="dot" w:pos="10456"/>
+        </w:tabs>
+        <w:rPr>
+          <w:rFonts w:asciiTheme="minorHAnsi" w:eastAsiaTheme="minorEastAsia" w:hAnsiTheme="minorHAnsi"/>
+          <w:noProof/>
+          <w:color w:val="auto"/>
+          <w:sz w:val="24"/>
+          <w:lang w:eastAsia="fr-FR"/>
+        </w:rPr>
+      </w:pPr>
+      <w:hyperlink w:anchor="_Toc218757472" w:history="1">
+        <w:r>
+          <w:rPr>
+            <w:rStyle w:val="Lienhypertexte"/>
+            <w:noProof/>
+          </w:rPr>
+          <w:t>4.5</w:t>
+        </w:r>
+        <w:r>
+          <w:rPr>
+            <w:rFonts w:asciiTheme="minorHAnsi" w:eastAsiaTheme="minorEastAsia" w:hAnsiTheme="minorHAnsi"/>
+            <w:noProof/>
+            <w:color w:val="auto"/>
+            <w:sz w:val="24"/>
+            <w:lang w:eastAsia="fr-FR"/>
+          </w:rPr>
+          <w:tab/>
+        </w:r>
+        <w:r>
+          <w:rPr>
+            <w:rStyle w:val="Lienhypertexte"/>
+            <w:noProof/>
+          </w:rPr>
           <w:t>Synchronisation des données</w:t>
         </w:r>
         <w:r>
@@ -1483,7 +1665,7 @@
             <w:noProof/>
             <w:webHidden/>
           </w:rPr>
-          <w:instrText xml:space="preserve"> PAGEREF _Toc215813579 \h </w:instrText>
+          <w:instrText xml:space="preserve"> PAGEREF _Toc218757472 \h </w:instrText>
         </w:r>
         <w:r>
           <w:rPr>
@@ -1503,7 +1685,7 @@
             <w:noProof/>
             <w:webHidden/>
           </w:rPr>
-          <w:t>6</w:t>
+          <w:t>11</w:t>
         </w:r>
         <w:r>
           <w:rPr>
@@ -1529,13 +1711,13 @@
           <w:lang w:eastAsia="fr-FR"/>
         </w:rPr>
       </w:pPr>
-      <w:hyperlink w:anchor="_Toc215813580" w:history="1">
+      <w:hyperlink w:anchor="_Toc218757473" w:history="1">
         <w:r>
           <w:rPr>
             <w:rStyle w:val="Lienhypertexte"/>
             <w:noProof/>
           </w:rPr>
-          <w:t>4.4.1</w:t>
+          <w:t>4.5.1</w:t>
         </w:r>
         <w:r>
           <w:rPr>
@@ -1573,7 +1755,7 @@
             <w:noProof/>
             <w:webHidden/>
           </w:rPr>
-          <w:instrText xml:space="preserve"> PAGEREF _Toc215813580 \h </w:instrText>
+          <w:instrText xml:space="preserve"> PAGEREF _Toc218757473 \h </w:instrText>
         </w:r>
         <w:r>
           <w:rPr>
@@ -1593,7 +1775,7 @@
             <w:noProof/>
             <w:webHidden/>
           </w:rPr>
-          <w:t>6</w:t>
+          <w:t>11</w:t>
         </w:r>
         <w:r>
           <w:rPr>
@@ -1619,13 +1801,13 @@
           <w:lang w:eastAsia="fr-FR"/>
         </w:rPr>
       </w:pPr>
-      <w:hyperlink w:anchor="_Toc215813581" w:history="1">
+      <w:hyperlink w:anchor="_Toc218757474" w:history="1">
         <w:r>
           <w:rPr>
             <w:rStyle w:val="Lienhypertexte"/>
             <w:noProof/>
           </w:rPr>
-          <w:t>4.4.2</w:t>
+          <w:t>4.5.2</w:t>
         </w:r>
         <w:r>
           <w:rPr>
@@ -1663,7 +1845,7 @@
             <w:noProof/>
             <w:webHidden/>
           </w:rPr>
-          <w:instrText xml:space="preserve"> PAGEREF _Toc215813581 \h </w:instrText>
+          <w:instrText xml:space="preserve"> PAGEREF _Toc218757474 \h </w:instrText>
         </w:r>
         <w:r>
           <w:rPr>
@@ -1683,7 +1865,7 @@
             <w:noProof/>
             <w:webHidden/>
           </w:rPr>
-          <w:t>6</w:t>
+          <w:t>11</w:t>
         </w:r>
         <w:r>
           <w:rPr>
@@ -1707,7 +1889,7 @@
           <w:lang w:eastAsia="fr-FR"/>
         </w:rPr>
       </w:pPr>
-      <w:hyperlink w:anchor="_Toc215813582" w:history="1">
+      <w:hyperlink w:anchor="_Toc218757475" w:history="1">
         <w:r>
           <w:rPr>
             <w:rStyle w:val="Lienhypertexte"/>
@@ -1745,7 +1927,7 @@
           <w:rPr>
             <w:webHidden/>
           </w:rPr>
-          <w:instrText xml:space="preserve"> PAGEREF _Toc215813582 \h </w:instrText>
+          <w:instrText xml:space="preserve"> PAGEREF _Toc218757475 \h </w:instrText>
         </w:r>
         <w:r>
           <w:rPr>
@@ -1762,7 +1944,7 @@
           <w:rPr>
             <w:webHidden/>
           </w:rPr>
-          <w:t>6</w:t>
+          <w:t>11</w:t>
         </w:r>
         <w:r>
           <w:rPr>
@@ -1788,7 +1970,7 @@
       <w:pPr>
         <w:pStyle w:val="Titre1"/>
       </w:pPr>
-      <w:bookmarkStart w:id="0" w:name="_Toc215813564"/>
+      <w:bookmarkStart w:id="0" w:name="_Toc218757455"/>
       <w:r>
         <w:lastRenderedPageBreak/>
         <w:t>Contexte</w:t>
@@ -1900,7 +2082,23 @@
         <w:t>’avancée</w:t>
       </w:r>
       <w:r>
-        <w:t xml:space="preserve"> dans les technologies de deep learning </w:t>
+        <w:t xml:space="preserve"> dans les technologies de </w:t>
+      </w:r>
+      <w:proofErr w:type="spellStart"/>
+      <w:r>
+        <w:t>deep</w:t>
+      </w:r>
+      <w:proofErr w:type="spellEnd"/>
+      <w:r>
+        <w:t xml:space="preserve"> </w:t>
+      </w:r>
+      <w:proofErr w:type="spellStart"/>
+      <w:r>
+        <w:t>learning</w:t>
+      </w:r>
+      <w:proofErr w:type="spellEnd"/>
+      <w:r>
+        <w:t xml:space="preserve"> </w:t>
       </w:r>
       <w:r>
         <w:t>ouvre des perspectives prometteuses pour le traitement et la</w:t>
@@ -1981,7 +2179,7 @@
       <w:pPr>
         <w:pStyle w:val="Titre1"/>
       </w:pPr>
-      <w:bookmarkStart w:id="1" w:name="_Toc215813565"/>
+      <w:bookmarkStart w:id="1" w:name="_Toc218757456"/>
       <w:r>
         <w:t>Objectifs</w:t>
       </w:r>
@@ -2209,7 +2407,7 @@
       <w:pPr>
         <w:pStyle w:val="Titre1"/>
       </w:pPr>
-      <w:bookmarkStart w:id="2" w:name="_Toc215813566"/>
+      <w:bookmarkStart w:id="2" w:name="_Toc218757457"/>
       <w:r>
         <w:lastRenderedPageBreak/>
         <w:t>Centralisation des données</w:t>
@@ -2220,17 +2418,17 @@
       <w:pPr>
         <w:pStyle w:val="Titre2"/>
       </w:pPr>
-      <w:bookmarkStart w:id="3" w:name="_Toc215813567"/>
+      <w:bookmarkStart w:id="3" w:name="_Toc218757458"/>
       <w:r>
         <w:t>D</w:t>
       </w:r>
       <w:r>
         <w:t xml:space="preserve">onnées </w:t>
       </w:r>
+      <w:r>
+        <w:t>concernées</w:t>
+      </w:r>
       <w:bookmarkEnd w:id="3"/>
-      <w:r>
-        <w:t>concernées</w:t>
-      </w:r>
     </w:p>
     <w:p>
       <w:r>
@@ -3468,10 +3666,18 @@
         <w:t xml:space="preserve"> mort</w:t>
       </w:r>
       <w:r>
-        <w:t xml:space="preserve"> (+ r</w:t>
-      </w:r>
-      <w:r>
-        <w:t>espi cause mort</w:t>
+        <w:t xml:space="preserve"> (+ </w:t>
+      </w:r>
+      <w:proofErr w:type="spellStart"/>
+      <w:r>
+        <w:t>r</w:t>
+      </w:r>
+      <w:r>
+        <w:t>espi</w:t>
+      </w:r>
+      <w:proofErr w:type="spellEnd"/>
+      <w:r>
+        <w:t xml:space="preserve"> cause mort</w:t>
       </w:r>
       <w:r>
         <w:t xml:space="preserve">) </w:t>
@@ -3537,8 +3743,9 @@
           <w:lang w:eastAsia="fr-FR"/>
           <w14:ligatures w14:val="none"/>
         </w:rPr>
-        <w:t>atrices bact</w:t>
-      </w:r>
+        <w:t xml:space="preserve">atrices </w:t>
+      </w:r>
+      <w:proofErr w:type="spellStart"/>
       <w:r>
         <w:rPr>
           <w:rFonts w:ascii="Calibri" w:eastAsia="Times New Roman" w:hAnsi="Calibri" w:cs="Calibri"/>
@@ -3549,8 +3756,9 @@
           <w:lang w:eastAsia="fr-FR"/>
           <w14:ligatures w14:val="none"/>
         </w:rPr>
-        <w:t xml:space="preserve">, </w:t>
-      </w:r>
+        <w:t>bact</w:t>
+      </w:r>
+      <w:proofErr w:type="spellEnd"/>
       <w:r>
         <w:rPr>
           <w:rFonts w:ascii="Calibri" w:eastAsia="Times New Roman" w:hAnsi="Calibri" w:cs="Calibri"/>
@@ -3561,7 +3769,7 @@
           <w:lang w:eastAsia="fr-FR"/>
           <w14:ligatures w14:val="none"/>
         </w:rPr>
-        <w:t>N</w:t>
+        <w:t xml:space="preserve">, </w:t>
       </w:r>
       <w:r>
         <w:rPr>
@@ -3573,17 +3781,8 @@
           <w:lang w:eastAsia="fr-FR"/>
           <w14:ligatures w14:val="none"/>
         </w:rPr>
-        <w:t>b de matrices bact</w:t>
-      </w:r>
-    </w:p>
-    <w:p>
-      <w:pPr>
-        <w:pStyle w:val="Paragraphedeliste"/>
-        <w:numPr>
-          <w:ilvl w:val="2"/>
-          <w:numId w:val="7"/>
-        </w:numPr>
-      </w:pPr>
+        <w:t>N</w:t>
+      </w:r>
       <w:r>
         <w:rPr>
           <w:rFonts w:ascii="Calibri" w:eastAsia="Times New Roman" w:hAnsi="Calibri" w:cs="Calibri"/>
@@ -3594,17 +3793,9 @@
           <w:lang w:eastAsia="fr-FR"/>
           <w14:ligatures w14:val="none"/>
         </w:rPr>
-        <w:t>Bactério P</w:t>
-      </w:r>
-    </w:p>
-    <w:p>
-      <w:pPr>
-        <w:pStyle w:val="Paragraphedeliste"/>
-        <w:numPr>
-          <w:ilvl w:val="2"/>
-          <w:numId w:val="7"/>
-        </w:numPr>
-      </w:pPr>
+        <w:t xml:space="preserve">b de matrices </w:t>
+      </w:r>
+      <w:proofErr w:type="spellStart"/>
       <w:r>
         <w:rPr>
           <w:rFonts w:ascii="Calibri" w:eastAsia="Times New Roman" w:hAnsi="Calibri" w:cs="Calibri"/>
@@ -3615,8 +3806,18 @@
           <w:lang w:eastAsia="fr-FR"/>
           <w14:ligatures w14:val="none"/>
         </w:rPr>
-        <w:t>BACTERIES AERO 1 à 7</w:t>
-      </w:r>
+        <w:t>bact</w:t>
+      </w:r>
+      <w:proofErr w:type="spellEnd"/>
+    </w:p>
+    <w:p>
+      <w:pPr>
+        <w:pStyle w:val="Paragraphedeliste"/>
+        <w:numPr>
+          <w:ilvl w:val="2"/>
+          <w:numId w:val="7"/>
+        </w:numPr>
+      </w:pPr>
       <w:r>
         <w:rPr>
           <w:rFonts w:ascii="Calibri" w:eastAsia="Times New Roman" w:hAnsi="Calibri" w:cs="Calibri"/>
@@ -3627,8 +3828,17 @@
           <w:lang w:eastAsia="fr-FR"/>
           <w14:ligatures w14:val="none"/>
         </w:rPr>
-        <w:t xml:space="preserve">, </w:t>
-      </w:r>
+        <w:t>Bactério P</w:t>
+      </w:r>
+    </w:p>
+    <w:p>
+      <w:pPr>
+        <w:pStyle w:val="Paragraphedeliste"/>
+        <w:numPr>
+          <w:ilvl w:val="2"/>
+          <w:numId w:val="7"/>
+        </w:numPr>
+      </w:pPr>
       <w:r>
         <w:rPr>
           <w:rFonts w:ascii="Calibri" w:eastAsia="Times New Roman" w:hAnsi="Calibri" w:cs="Calibri"/>
@@ -3639,17 +3849,8 @@
           <w:lang w:eastAsia="fr-FR"/>
           <w14:ligatures w14:val="none"/>
         </w:rPr>
-        <w:t>BACTERIE ANAERO 1 et 2</w:t>
-      </w:r>
-    </w:p>
-    <w:p>
-      <w:pPr>
-        <w:pStyle w:val="Paragraphedeliste"/>
-        <w:numPr>
-          <w:ilvl w:val="2"/>
-          <w:numId w:val="7"/>
-        </w:numPr>
-      </w:pPr>
+        <w:t>BACTERIES AERO 1 à 7</w:t>
+      </w:r>
       <w:r>
         <w:rPr>
           <w:rFonts w:ascii="Calibri" w:eastAsia="Times New Roman" w:hAnsi="Calibri" w:cs="Calibri"/>
@@ -3660,17 +3861,8 @@
           <w:lang w:eastAsia="fr-FR"/>
           <w14:ligatures w14:val="none"/>
         </w:rPr>
-        <w:t>PARASITO DIRECTE</w:t>
-      </w:r>
-    </w:p>
-    <w:p>
-      <w:pPr>
-        <w:pStyle w:val="Paragraphedeliste"/>
-        <w:numPr>
-          <w:ilvl w:val="2"/>
-          <w:numId w:val="7"/>
-        </w:numPr>
-      </w:pPr>
+        <w:t xml:space="preserve">, </w:t>
+      </w:r>
       <w:r>
         <w:rPr>
           <w:rFonts w:ascii="Calibri" w:eastAsia="Times New Roman" w:hAnsi="Calibri" w:cs="Calibri"/>
@@ -3681,8 +3873,7 @@
           <w:lang w:eastAsia="fr-FR"/>
           <w14:ligatures w14:val="none"/>
         </w:rPr>
-        <w:lastRenderedPageBreak/>
-        <w:t>COPROSCOPIE</w:t>
+        <w:t>BACTERIE ANAERO 1 et 2</w:t>
       </w:r>
     </w:p>
     <w:p>
@@ -3703,6 +3894,49 @@
           <w:lang w:eastAsia="fr-FR"/>
           <w14:ligatures w14:val="none"/>
         </w:rPr>
+        <w:t>PARASITO DIRECTE</w:t>
+      </w:r>
+    </w:p>
+    <w:p>
+      <w:pPr>
+        <w:pStyle w:val="Paragraphedeliste"/>
+        <w:numPr>
+          <w:ilvl w:val="2"/>
+          <w:numId w:val="7"/>
+        </w:numPr>
+      </w:pPr>
+      <w:r>
+        <w:rPr>
+          <w:rFonts w:ascii="Calibri" w:eastAsia="Times New Roman" w:hAnsi="Calibri" w:cs="Calibri"/>
+          <w:color w:val="000000"/>
+          <w:kern w:val="0"/>
+          <w:sz w:val="22"/>
+          <w:szCs w:val="22"/>
+          <w:lang w:eastAsia="fr-FR"/>
+          <w14:ligatures w14:val="none"/>
+        </w:rPr>
+        <w:lastRenderedPageBreak/>
+        <w:t>COPROSCOPIE</w:t>
+      </w:r>
+    </w:p>
+    <w:p>
+      <w:pPr>
+        <w:pStyle w:val="Paragraphedeliste"/>
+        <w:numPr>
+          <w:ilvl w:val="2"/>
+          <w:numId w:val="7"/>
+        </w:numPr>
+      </w:pPr>
+      <w:r>
+        <w:rPr>
+          <w:rFonts w:ascii="Calibri" w:eastAsia="Times New Roman" w:hAnsi="Calibri" w:cs="Calibri"/>
+          <w:color w:val="000000"/>
+          <w:kern w:val="0"/>
+          <w:sz w:val="22"/>
+          <w:szCs w:val="22"/>
+          <w:lang w:eastAsia="fr-FR"/>
+          <w14:ligatures w14:val="none"/>
+        </w:rPr>
         <w:t>VIRP / MYCO/ AUTRE</w:t>
       </w:r>
     </w:p>
@@ -3775,7 +4009,15 @@
         <w:t xml:space="preserve"> </w:t>
       </w:r>
       <w:r>
-        <w:t>(identifiant Geonature)</w:t>
+        <w:t xml:space="preserve">(identifiant </w:t>
+      </w:r>
+      <w:proofErr w:type="spellStart"/>
+      <w:r>
+        <w:t>Geonature</w:t>
+      </w:r>
+      <w:proofErr w:type="spellEnd"/>
+      <w:r>
+        <w:t>)</w:t>
       </w:r>
     </w:p>
     <w:p>
@@ -3959,9 +4201,19 @@
       <w:r>
         <w:t> (</w:t>
       </w:r>
-      <w:r>
-        <w:t>dyspnee, jetage, kerato</w:t>
-      </w:r>
+      <w:proofErr w:type="spellStart"/>
+      <w:r>
+        <w:t>dyspnee</w:t>
+      </w:r>
+      <w:proofErr w:type="spellEnd"/>
+      <w:r>
+        <w:t xml:space="preserve">, jetage, </w:t>
+      </w:r>
+      <w:proofErr w:type="spellStart"/>
+      <w:r>
+        <w:t>kerato</w:t>
+      </w:r>
+      <w:proofErr w:type="spellEnd"/>
       <w:r>
         <w:t>, toux …)</w:t>
       </w:r>
@@ -4210,7 +4462,7 @@
       <w:pPr>
         <w:pStyle w:val="Titre2"/>
       </w:pPr>
-      <w:bookmarkStart w:id="5" w:name="_Toc215813568"/>
+      <w:bookmarkStart w:id="5" w:name="_Toc218757459"/>
       <w:r>
         <w:t>Modèle de données relationnel</w:t>
       </w:r>
@@ -4218,7 +4470,15 @@
     </w:p>
     <w:p>
       <w:r>
-        <w:t xml:space="preserve">Cette application sera une extension de Geonature. </w:t>
+        <w:t xml:space="preserve">Cette application sera une extension de </w:t>
+      </w:r>
+      <w:proofErr w:type="spellStart"/>
+      <w:r>
+        <w:t>Geonature</w:t>
+      </w:r>
+      <w:proofErr w:type="spellEnd"/>
+      <w:r>
+        <w:t xml:space="preserve">. </w:t>
       </w:r>
       <w:r>
         <w:t>Des évolutions seront à apporter étape par étape aux fonctionnalités actuelles.</w:t>
@@ -4228,7 +4488,7 @@
       <w:pPr>
         <w:pStyle w:val="Titre3"/>
       </w:pPr>
-      <w:bookmarkStart w:id="6" w:name="_Toc215813569"/>
+      <w:bookmarkStart w:id="6" w:name="_Toc218757460"/>
       <w:r>
         <w:t>Gestion</w:t>
       </w:r>
@@ -4253,7 +4513,15 @@
         </w:r>
       </w:hyperlink>
       <w:r>
-        <w:t xml:space="preserve"> du cœur de geonature et de la version</w:t>
+        <w:t xml:space="preserve"> du cœur de </w:t>
+      </w:r>
+      <w:proofErr w:type="spellStart"/>
+      <w:r>
+        <w:t>geonature</w:t>
+      </w:r>
+      <w:proofErr w:type="spellEnd"/>
+      <w:r>
+        <w:t xml:space="preserve"> et de la version</w:t>
       </w:r>
       <w:r>
         <w:t xml:space="preserve"> </w:t>
@@ -4269,32 +4537,46 @@
       <w:r>
         <w:t xml:space="preserve"> du </w:t>
       </w:r>
+      <w:proofErr w:type="spellStart"/>
       <w:r>
         <w:rPr>
           <w:highlight w:val="lightGray"/>
         </w:rPr>
         <w:t>gn_module_monitoring</w:t>
       </w:r>
+      <w:proofErr w:type="spellEnd"/>
       <w:r>
         <w:t xml:space="preserve">, la notion d’individu est rajoutée pour les protocoles de suivi avec l’ajout des tables </w:t>
       </w:r>
+      <w:proofErr w:type="spellStart"/>
       <w:r>
         <w:rPr>
           <w:highlight w:val="lightGray"/>
         </w:rPr>
         <w:t>t_base_individuals</w:t>
       </w:r>
+      <w:proofErr w:type="spellEnd"/>
       <w:r>
         <w:t xml:space="preserve"> et </w:t>
       </w:r>
+      <w:proofErr w:type="spellStart"/>
       <w:r>
         <w:rPr>
           <w:highlight w:val="lightGray"/>
         </w:rPr>
         <w:t>t_marking_events</w:t>
       </w:r>
-      <w:r>
-        <w:t xml:space="preserve"> (cf ticket </w:t>
+      <w:proofErr w:type="spellEnd"/>
+      <w:r>
+        <w:t xml:space="preserve"> (</w:t>
+      </w:r>
+      <w:proofErr w:type="spellStart"/>
+      <w:r>
+        <w:t>cf</w:t>
+      </w:r>
+      <w:proofErr w:type="spellEnd"/>
+      <w:r>
+        <w:t xml:space="preserve"> ticket </w:t>
       </w:r>
       <w:hyperlink r:id="rId17" w:history="1">
         <w:r>
@@ -4399,6 +4681,7 @@
       <w:r>
         <w:t xml:space="preserve">vons ajouter un champ </w:t>
       </w:r>
+      <w:proofErr w:type="spellStart"/>
       <w:r>
         <w:rPr>
           <w:highlight w:val="lightGray"/>
@@ -4417,12 +4700,14 @@
         </w:rPr>
         <w:t>al</w:t>
       </w:r>
+      <w:proofErr w:type="spellEnd"/>
       <w:r>
         <w:t xml:space="preserve"> </w:t>
       </w:r>
       <w:r>
         <w:t xml:space="preserve">à la table </w:t>
       </w:r>
+      <w:proofErr w:type="spellStart"/>
       <w:r>
         <w:rPr>
           <w:highlight w:val="lightGray"/>
@@ -4435,6 +4720,7 @@
         </w:rPr>
         <w:t>cor_couting_occtax</w:t>
       </w:r>
+      <w:proofErr w:type="spellEnd"/>
       <w:r>
         <w:t xml:space="preserve"> qui fera référence à la table </w:t>
       </w:r>
@@ -4492,9 +4778,11 @@
       <w:pPr>
         <w:pStyle w:val="Titre3"/>
       </w:pPr>
+      <w:bookmarkStart w:id="7" w:name="_Toc218757461"/>
       <w:r>
         <w:t>Gestion des capture et échantillons</w:t>
       </w:r>
+      <w:bookmarkEnd w:id="7"/>
     </w:p>
     <w:p>
       <w:r>
@@ -4533,21 +4821,55 @@
         <w:t>e réaliser</w:t>
       </w:r>
       <w:r>
-        <w:t xml:space="preserve"> une fonctionnalité servant toute la communauté Geonature, nous implémenterons donc une table capture/prélèvement </w:t>
-      </w:r>
+        <w:t xml:space="preserve"> une fonctionnalité servant toute la communauté </w:t>
+      </w:r>
+      <w:proofErr w:type="spellStart"/>
+      <w:r>
+        <w:t>Geonature</w:t>
+      </w:r>
+      <w:proofErr w:type="spellEnd"/>
+      <w:r>
+        <w:t xml:space="preserve">, nous implémenterons donc une table capture/prélèvement </w:t>
+      </w:r>
+      <w:proofErr w:type="spellStart"/>
       <w:r>
         <w:rPr>
           <w:highlight w:val="lightGray"/>
         </w:rPr>
         <w:t>pr_occtax.t_captures</w:t>
       </w:r>
+      <w:proofErr w:type="spellEnd"/>
       <w:r>
         <w:t>.</w:t>
       </w:r>
     </w:p>
     <w:p>
       <w:r>
-        <w:t>Cette table est directement liée à pr_occtax.t_releves qui est la table « évenement » de référence. Nous ne trouverons donc dans t_capture que les champs relatifs à la capture/au prélèvement.</w:t>
+        <w:t xml:space="preserve">Cette table est directement liée à </w:t>
+      </w:r>
+      <w:proofErr w:type="spellStart"/>
+      <w:r>
+        <w:t>pr_occtax.t_releves</w:t>
+      </w:r>
+      <w:proofErr w:type="spellEnd"/>
+      <w:r>
+        <w:t xml:space="preserve"> qui est la table « </w:t>
+      </w:r>
+      <w:proofErr w:type="spellStart"/>
+      <w:r>
+        <w:t>évenement</w:t>
+      </w:r>
+      <w:proofErr w:type="spellEnd"/>
+      <w:r>
+        <w:t xml:space="preserve"> » de référence. Nous ne trouverons donc dans </w:t>
+      </w:r>
+      <w:proofErr w:type="spellStart"/>
+      <w:r>
+        <w:t>t_capture</w:t>
+      </w:r>
+      <w:proofErr w:type="spellEnd"/>
+      <w:r>
+        <w:t xml:space="preserve"> que les champs relatifs à la capture/au prélèvement.</w:t>
       </w:r>
     </w:p>
     <w:p>
@@ -4615,7 +4937,15 @@
     </w:p>
     <w:p>
       <w:r>
-        <w:t>Un travail sur Geonature est en cours par le CBNA (</w:t>
+        <w:t xml:space="preserve">Un travail sur </w:t>
+      </w:r>
+      <w:proofErr w:type="spellStart"/>
+      <w:r>
+        <w:t>Geonature</w:t>
+      </w:r>
+      <w:proofErr w:type="spellEnd"/>
+      <w:r>
+        <w:t xml:space="preserve"> est en cours par le CBNA (</w:t>
       </w:r>
       <w:hyperlink r:id="rId20" w:tooltip="https://github.com/PnX-SI/GeoNature/issues/3603" w:history="1">
         <w:r>
@@ -4628,39 +4958,47 @@
       <w:r>
         <w:t>) et offrira la possibilité d’associer un échantillon (</w:t>
       </w:r>
+      <w:proofErr w:type="spellStart"/>
       <w:r>
         <w:rPr>
           <w:highlight w:val="lightGray"/>
         </w:rPr>
         <w:t>gn_common.t_collection_sample</w:t>
       </w:r>
+      <w:proofErr w:type="spellEnd"/>
       <w:r>
         <w:t>) à un relevé (</w:t>
       </w:r>
+      <w:proofErr w:type="spellStart"/>
       <w:r>
         <w:rPr>
           <w:highlight w:val="lightGray"/>
         </w:rPr>
         <w:t>pr_occtax.t_releves_occtax</w:t>
       </w:r>
+      <w:proofErr w:type="spellEnd"/>
       <w:r>
         <w:t>) puis à une occurrence (</w:t>
       </w:r>
+      <w:proofErr w:type="spellStart"/>
       <w:r>
         <w:rPr>
           <w:highlight w:val="lightGray"/>
         </w:rPr>
         <w:t>pr_occtax.t_occurences_occtax</w:t>
       </w:r>
+      <w:proofErr w:type="spellEnd"/>
       <w:r>
         <w:t>) et de l’intégrer dans une collection (</w:t>
       </w:r>
+      <w:proofErr w:type="spellStart"/>
       <w:r>
         <w:rPr>
           <w:highlight w:val="lightGray"/>
         </w:rPr>
         <w:t>gn_common.bib_collection</w:t>
       </w:r>
+      <w:proofErr w:type="spellEnd"/>
       <w:r>
         <w:t>).</w:t>
       </w:r>
@@ -4686,6 +5024,7 @@
       <w:r>
         <w:t xml:space="preserve"> les échantillons seront stockés dans la table </w:t>
       </w:r>
+      <w:proofErr w:type="spellStart"/>
       <w:r>
         <w:rPr>
           <w:highlight w:val="lightGray"/>
@@ -4698,15 +5037,18 @@
         </w:rPr>
         <w:t>t_samples</w:t>
       </w:r>
+      <w:proofErr w:type="spellEnd"/>
       <w:r>
         <w:t xml:space="preserve">. La détermination de la ou des espèces pouvant se faire seulement à postériori après analyse de l’échantillon, nous décidons via la clé étrangère </w:t>
       </w:r>
+      <w:proofErr w:type="spellStart"/>
       <w:r>
         <w:rPr>
           <w:highlight w:val="lightGray"/>
         </w:rPr>
         <w:t>id_counting_occtax</w:t>
       </w:r>
+      <w:proofErr w:type="spellEnd"/>
       <w:r>
         <w:t xml:space="preserve"> de li</w:t>
       </w:r>
@@ -4722,12 +5064,14 @@
       <w:r>
         <w:t xml:space="preserve"> </w:t>
       </w:r>
+      <w:proofErr w:type="spellStart"/>
       <w:r>
         <w:rPr>
           <w:highlight w:val="lightGray"/>
         </w:rPr>
         <w:t>pr_occtax.t_counting_occtax</w:t>
       </w:r>
+      <w:proofErr w:type="spellEnd"/>
       <w:r>
         <w:t xml:space="preserve"> afin de garder l’information « tel échantillon a permis de déterminer telle espèce ».</w:t>
       </w:r>
@@ -4736,21 +5080,25 @@
       <w:r>
         <w:t xml:space="preserve">La table </w:t>
       </w:r>
+      <w:proofErr w:type="spellStart"/>
       <w:r>
         <w:rPr>
           <w:highlight w:val="lightGray"/>
         </w:rPr>
         <w:t>t_collection_samples</w:t>
       </w:r>
+      <w:proofErr w:type="spellEnd"/>
       <w:r>
         <w:t xml:space="preserve"> ne fera référence qu’à cette table </w:t>
       </w:r>
+      <w:proofErr w:type="spellStart"/>
       <w:r>
         <w:rPr>
           <w:highlight w:val="lightGray"/>
         </w:rPr>
         <w:t>t_samples</w:t>
       </w:r>
+      <w:proofErr w:type="spellEnd"/>
       <w:r>
         <w:t>.</w:t>
       </w:r>
@@ -4799,7 +5147,6 @@
           </wp:inline>
         </w:drawing>
       </w:r>
-      <w:bookmarkStart w:id="7" w:name="_Toc215813570"/>
     </w:p>
     <w:p>
       <w:pPr>
@@ -4831,30 +5178,75 @@
         <w:rPr>
           <w:highlight w:val="yellow"/>
         </w:rPr>
-        <w:t xml:space="preserve"> l’état à la communauté Geonature. Se pose donc la question de l’implémentation d’un module à part ou de la création d’une base de données à part.</w:t>
-      </w:r>
-    </w:p>
-    <w:p>
+        <w:t xml:space="preserve"> l’état à la communauté </w:t>
+      </w:r>
+      <w:proofErr w:type="spellStart"/>
       <w:r>
         <w:rPr>
           <w:highlight w:val="yellow"/>
         </w:rPr>
-        <w:t>Amandine Sahl pose même la question de l’intérêt du stockage en BDD au lieu d’une simple numérisation en pdf.</w:t>
+        <w:t>Geonature</w:t>
+      </w:r>
+      <w:proofErr w:type="spellEnd"/>
+      <w:r>
+        <w:rPr>
+          <w:highlight w:val="yellow"/>
+        </w:rPr>
+        <w:t>. Se pose donc la question de l’implémentation d’un module à part ou de la création d’une base de données à part.</w:t>
+      </w:r>
+    </w:p>
+    <w:p>
+      <w:r>
+        <w:rPr>
+          <w:highlight w:val="yellow"/>
+        </w:rPr>
+        <w:t xml:space="preserve">Amandine </w:t>
+      </w:r>
+      <w:proofErr w:type="spellStart"/>
+      <w:r>
+        <w:rPr>
+          <w:highlight w:val="yellow"/>
+        </w:rPr>
+        <w:t>Sahl</w:t>
+      </w:r>
+      <w:proofErr w:type="spellEnd"/>
+      <w:r>
+        <w:rPr>
+          <w:highlight w:val="yellow"/>
+        </w:rPr>
+        <w:t xml:space="preserve"> pose même la question de l’intérêt du stockage en BDD au lieu d’une simple numérisation en </w:t>
+      </w:r>
+      <w:proofErr w:type="spellStart"/>
+      <w:r>
+        <w:rPr>
+          <w:highlight w:val="yellow"/>
+        </w:rPr>
+        <w:t>pdf</w:t>
+      </w:r>
+      <w:proofErr w:type="spellEnd"/>
+      <w:r>
+        <w:rPr>
+          <w:highlight w:val="yellow"/>
+        </w:rPr>
+        <w:t>.</w:t>
       </w:r>
     </w:p>
     <w:p>
       <w:pPr>
         <w:pStyle w:val="Titre3"/>
       </w:pPr>
+      <w:bookmarkStart w:id="8" w:name="_Toc218757462"/>
       <w:r>
         <w:lastRenderedPageBreak/>
         <w:t>Gestion des marquages et équipements sur individus</w:t>
       </w:r>
+      <w:bookmarkEnd w:id="8"/>
     </w:p>
     <w:p>
       <w:r>
         <w:t xml:space="preserve">Depuis la version 2.16.0, il existe une table </w:t>
       </w:r>
+      <w:proofErr w:type="spellStart"/>
       <w:r>
         <w:rPr>
           <w:highlight w:val="lightGray"/>
@@ -4873,6 +5265,7 @@
         </w:rPr>
         <w:t>events</w:t>
       </w:r>
+      <w:proofErr w:type="spellEnd"/>
       <w:r>
         <w:t xml:space="preserve"> qui permet le stockage d’évènements de marquage pour le monitoring.</w:t>
       </w:r>
@@ -4897,8 +5290,16 @@
         <w:rPr>
           <w:highlight w:val="lightGray"/>
         </w:rPr>
-        <w:t>table t_marking_events</w:t>
-      </w:r>
+        <w:t xml:space="preserve">table </w:t>
+      </w:r>
+      <w:proofErr w:type="spellStart"/>
+      <w:r>
+        <w:rPr>
+          <w:highlight w:val="lightGray"/>
+        </w:rPr>
+        <w:t>t_marking_events</w:t>
+      </w:r>
+      <w:proofErr w:type="spellEnd"/>
       <w:r>
         <w:t xml:space="preserve"> afin qu’elle puisse stocker tout type d’équipement </w:t>
       </w:r>
@@ -4908,12 +5309,14 @@
       <w:r>
         <w:t xml:space="preserve"> : </w:t>
       </w:r>
+      <w:proofErr w:type="spellStart"/>
       <w:r>
         <w:rPr>
           <w:highlight w:val="lightGray"/>
         </w:rPr>
         <w:t>gn_monitoring.t_individual_equipments</w:t>
       </w:r>
+      <w:proofErr w:type="spellEnd"/>
       <w:r>
         <w:t>.</w:t>
       </w:r>
@@ -4922,17 +5325,35 @@
       <w:r>
         <w:t xml:space="preserve">La table </w:t>
       </w:r>
+      <w:proofErr w:type="spellStart"/>
       <w:r>
         <w:rPr>
           <w:highlight w:val="lightGray"/>
         </w:rPr>
         <w:t>t_individual_equipments</w:t>
       </w:r>
-      <w:r>
-        <w:t xml:space="preserve"> est liées à une capture, donc a un relevé et n’a donc plus besoin</w:t>
-      </w:r>
-      <w:r>
-        <w:t xml:space="preserve"> pour la partie occtax des champs de type « évènement » (localisation, date</w:t>
+      <w:proofErr w:type="spellEnd"/>
+      <w:r>
+        <w:t xml:space="preserve"> est liées à une capture, donc </w:t>
+      </w:r>
+      <w:proofErr w:type="spellStart"/>
+      <w:r>
+        <w:t>a</w:t>
+      </w:r>
+      <w:proofErr w:type="spellEnd"/>
+      <w:r>
+        <w:t xml:space="preserve"> un relevé et n’a donc plus besoin</w:t>
+      </w:r>
+      <w:r>
+        <w:t xml:space="preserve"> pour la partie </w:t>
+      </w:r>
+      <w:proofErr w:type="spellStart"/>
+      <w:r>
+        <w:t>occtax</w:t>
+      </w:r>
+      <w:proofErr w:type="spellEnd"/>
+      <w:r>
+        <w:t xml:space="preserve"> des champs de type « évènement » (localisation, date</w:t>
       </w:r>
       <w:r>
         <w:t xml:space="preserve">, </w:t>
@@ -4969,33 +5390,39 @@
       <w:r>
         <w:t xml:space="preserve">. Nous créerons donc la table </w:t>
       </w:r>
+      <w:proofErr w:type="spellStart"/>
       <w:r>
         <w:rPr>
           <w:highlight w:val="lightGray"/>
         </w:rPr>
         <w:t>gn_monitoring.t_capture_events</w:t>
       </w:r>
+      <w:proofErr w:type="spellEnd"/>
       <w:r>
         <w:t xml:space="preserve"> qui reprends les </w:t>
       </w:r>
       <w:r>
         <w:t xml:space="preserve">champs de la table </w:t>
       </w:r>
+      <w:proofErr w:type="spellStart"/>
       <w:r>
         <w:rPr>
           <w:highlight w:val="lightGray"/>
         </w:rPr>
         <w:t>t_individual_events</w:t>
       </w:r>
+      <w:proofErr w:type="spellEnd"/>
       <w:r>
         <w:t xml:space="preserve"> non repris dans </w:t>
       </w:r>
+      <w:proofErr w:type="spellStart"/>
       <w:r>
         <w:rPr>
           <w:highlight w:val="lightGray"/>
         </w:rPr>
         <w:t>t_individual_equipments</w:t>
       </w:r>
+      <w:proofErr w:type="spellEnd"/>
       <w:r>
         <w:t>.</w:t>
       </w:r>
@@ -5046,13 +5473,14 @@
       <w:pPr>
         <w:pStyle w:val="Titre3"/>
       </w:pPr>
+      <w:bookmarkStart w:id="9" w:name="_Toc218757463"/>
       <w:r>
         <w:t>G</w:t>
       </w:r>
       <w:r>
         <w:t>estion des types de sujet d’observation</w:t>
       </w:r>
-      <w:bookmarkEnd w:id="7"/>
+      <w:bookmarkEnd w:id="9"/>
     </w:p>
     <w:p>
       <w:r>
@@ -5113,7 +5541,15 @@
         <w:t xml:space="preserve">ou </w:t>
       </w:r>
       <w:r>
-        <w:t>par un algorithme suite à l’</w:t>
+        <w:t xml:space="preserve">par un algorithme </w:t>
+      </w:r>
+      <w:proofErr w:type="gramStart"/>
+      <w:r>
+        <w:t>suite à</w:t>
+      </w:r>
+      <w:proofErr w:type="gramEnd"/>
+      <w:r>
+        <w:t xml:space="preserve"> l’</w:t>
       </w:r>
       <w:r>
         <w:t>analyse d’une phot</w:t>
@@ -5166,9 +5602,11 @@
       <w:r>
         <w:t xml:space="preserve">Identifiants en provenance de </w:t>
       </w:r>
+      <w:proofErr w:type="spellStart"/>
       <w:r>
         <w:t>Userhub</w:t>
       </w:r>
+      <w:proofErr w:type="spellEnd"/>
     </w:p>
     <w:p>
       <w:pPr>
@@ -5243,6 +5681,7 @@
       <w:r>
         <w:t xml:space="preserve">Aujourd’hui la table </w:t>
       </w:r>
+      <w:proofErr w:type="spellStart"/>
       <w:r>
         <w:rPr>
           <w:highlight w:val="lightGray"/>
@@ -5261,6 +5700,7 @@
         </w:rPr>
         <w:t>id_releve_occtax</w:t>
       </w:r>
+      <w:proofErr w:type="spellEnd"/>
       <w:r>
         <w:t xml:space="preserve"> </w:t>
       </w:r>
@@ -5270,12 +5710,14 @@
       <w:r>
         <w:t xml:space="preserve">vé. Chaque relevé dispose d’un identifiant unique </w:t>
       </w:r>
+      <w:proofErr w:type="spellStart"/>
       <w:r>
         <w:rPr>
           <w:highlight w:val="lightGray"/>
         </w:rPr>
         <w:t>id_releve_occtax</w:t>
       </w:r>
+      <w:proofErr w:type="spellEnd"/>
       <w:r>
         <w:t xml:space="preserve">. Les observateurs humains lui </w:t>
       </w:r>
@@ -5288,21 +5730,25 @@
       <w:r>
         <w:t xml:space="preserve"> la table de correspondance </w:t>
       </w:r>
+      <w:proofErr w:type="spellStart"/>
       <w:r>
         <w:rPr>
           <w:highlight w:val="lightGray"/>
         </w:rPr>
         <w:t>cor_role_releves_occtax</w:t>
       </w:r>
+      <w:proofErr w:type="spellEnd"/>
       <w:r>
         <w:t xml:space="preserve"> et le champ </w:t>
       </w:r>
+      <w:proofErr w:type="spellStart"/>
       <w:r>
         <w:rPr>
           <w:highlight w:val="lightGray"/>
         </w:rPr>
         <w:t>id_role</w:t>
       </w:r>
+      <w:proofErr w:type="spellEnd"/>
       <w:r>
         <w:t>.</w:t>
       </w:r>
@@ -5326,12 +5772,14 @@
       <w:r>
         <w:t xml:space="preserve">. Pour des facilités de traitement et de filtre des données un champ </w:t>
       </w:r>
+      <w:proofErr w:type="spellStart"/>
       <w:r>
         <w:rPr>
           <w:highlight w:val="lightGray"/>
         </w:rPr>
         <w:t>id_nomenclature_digitiser_type</w:t>
       </w:r>
+      <w:proofErr w:type="spellEnd"/>
       <w:r>
         <w:t xml:space="preserve"> peut être utilisé pour </w:t>
       </w:r>
@@ -5386,17 +5834,17 @@
       <w:pPr>
         <w:pStyle w:val="Titre3"/>
       </w:pPr>
-      <w:bookmarkStart w:id="8" w:name="_Toc215813571"/>
+      <w:bookmarkStart w:id="10" w:name="_Toc218757464"/>
       <w:r>
         <w:t>G</w:t>
       </w:r>
       <w:r>
         <w:t xml:space="preserve">estion </w:t>
       </w:r>
-      <w:bookmarkEnd w:id="8"/>
       <w:r>
         <w:t>du matériel de suivi</w:t>
       </w:r>
+      <w:bookmarkEnd w:id="10"/>
     </w:p>
     <w:p>
       <w:r>
@@ -5446,9 +5894,11 @@
       <w:pPr>
         <w:pStyle w:val="Titre3"/>
       </w:pPr>
+      <w:bookmarkStart w:id="11" w:name="_Toc218757465"/>
       <w:r>
         <w:t>La gestion des pièges photos/médias/algorithmes d’analyse</w:t>
       </w:r>
+      <w:bookmarkEnd w:id="11"/>
     </w:p>
     <w:p>
       <w:r>
@@ -5472,7 +5922,15 @@
         <w:t>Le modèle de données suivant va se baser sur ce que propose le standard</w:t>
       </w:r>
       <w:r>
-        <w:t xml:space="preserve"> CampTrap DP</w:t>
+        <w:t xml:space="preserve"> </w:t>
+      </w:r>
+      <w:proofErr w:type="spellStart"/>
+      <w:r>
+        <w:t>CampTrap</w:t>
+      </w:r>
+      <w:proofErr w:type="spellEnd"/>
+      <w:r>
+        <w:t xml:space="preserve"> DP</w:t>
       </w:r>
       <w:r>
         <w:t xml:space="preserve"> </w:t>
@@ -5489,7 +5947,6 @@
           <w:numId w:val="18"/>
         </w:numPr>
       </w:pPr>
-      <w:bookmarkStart w:id="9" w:name="_Toc215813573"/>
       <w:r>
         <w:rPr>
           <w:b/>
@@ -5506,24 +5963,42 @@
       <w:r>
         <w:t xml:space="preserve">Ces informations seront stockées dans la table </w:t>
       </w:r>
+      <w:proofErr w:type="spellStart"/>
       <w:r>
         <w:rPr>
           <w:highlight w:val="lightGray"/>
         </w:rPr>
-        <w:t>gn_monitoring.material_trap_deployment</w:t>
-      </w:r>
+        <w:t>gn_</w:t>
+      </w:r>
+      <w:proofErr w:type="gramStart"/>
+      <w:r>
+        <w:rPr>
+          <w:highlight w:val="lightGray"/>
+        </w:rPr>
+        <w:t>monitoring.material</w:t>
+      </w:r>
+      <w:proofErr w:type="gramEnd"/>
+      <w:r>
+        <w:rPr>
+          <w:highlight w:val="lightGray"/>
+        </w:rPr>
+        <w:t>_trap_deployment</w:t>
+      </w:r>
+      <w:proofErr w:type="spellEnd"/>
       <w:r>
         <w:t xml:space="preserve">. </w:t>
       </w:r>
       <w:r>
         <w:t xml:space="preserve">Les données relatives aux spécificités du matériel (informations techniques, modèle …) seront stockées dans la table dédiée </w:t>
       </w:r>
+      <w:proofErr w:type="spellStart"/>
       <w:r>
         <w:rPr>
           <w:highlight w:val="lightGray"/>
         </w:rPr>
         <w:t>gn_monitoring.bib_material_trap</w:t>
       </w:r>
+      <w:proofErr w:type="spellEnd"/>
       <w:r>
         <w:t>.</w:t>
       </w:r>
@@ -5560,12 +6035,28 @@
       <w:r>
         <w:t xml:space="preserve">dans la table </w:t>
       </w:r>
+      <w:proofErr w:type="spellStart"/>
       <w:r>
         <w:rPr>
           <w:highlight w:val="lightGray"/>
         </w:rPr>
-        <w:t>gn_monitoring.material_trap_media</w:t>
-      </w:r>
+        <w:t>gn_</w:t>
+      </w:r>
+      <w:proofErr w:type="gramStart"/>
+      <w:r>
+        <w:rPr>
+          <w:highlight w:val="lightGray"/>
+        </w:rPr>
+        <w:t>monitoring.material</w:t>
+      </w:r>
+      <w:proofErr w:type="gramEnd"/>
+      <w:r>
+        <w:rPr>
+          <w:highlight w:val="lightGray"/>
+        </w:rPr>
+        <w:t>_trap_media</w:t>
+      </w:r>
+      <w:proofErr w:type="spellEnd"/>
       <w:r>
         <w:t>.</w:t>
       </w:r>
@@ -5597,12 +6088,14 @@
       <w:r>
         <w:t xml:space="preserve">. Ces informations seront retrouvées dans la table </w:t>
       </w:r>
+      <w:proofErr w:type="spellStart"/>
       <w:r>
         <w:rPr>
           <w:highlight w:val="lightGray"/>
         </w:rPr>
         <w:t>pr_occtax.t_occurrences_occtax</w:t>
       </w:r>
+      <w:proofErr w:type="spellEnd"/>
       <w:r>
         <w:t>, en utilisant une partie des champs existants et les champs additionnels.</w:t>
       </w:r>
@@ -5654,10 +6147,11 @@
       <w:pPr>
         <w:pStyle w:val="Titre3"/>
       </w:pPr>
+      <w:bookmarkStart w:id="12" w:name="_Toc218757466"/>
       <w:r>
         <w:t>La gestion des interactions/support/relations</w:t>
       </w:r>
-      <w:bookmarkEnd w:id="9"/>
+      <w:bookmarkEnd w:id="12"/>
     </w:p>
     <w:p>
       <w:pPr>
@@ -5701,11 +6195,19 @@
           <w:highlight w:val="yellow"/>
         </w:rPr>
       </w:pPr>
+      <w:proofErr w:type="gramStart"/>
       <w:r>
         <w:rPr>
           <w:highlight w:val="yellow"/>
         </w:rPr>
-        <w:t xml:space="preserve">entre </w:t>
+        <w:t>entre</w:t>
+      </w:r>
+      <w:proofErr w:type="gramEnd"/>
+      <w:r>
+        <w:rPr>
+          <w:highlight w:val="yellow"/>
+        </w:rPr>
+        <w:t xml:space="preserve"> </w:t>
       </w:r>
       <w:r>
         <w:rPr>
@@ -5767,16 +6269,24 @@
           <w:highlight w:val="yellow"/>
         </w:rPr>
       </w:pPr>
+      <w:proofErr w:type="gramStart"/>
       <w:r>
         <w:rPr>
           <w:highlight w:val="yellow"/>
         </w:rPr>
-        <w:t>entre individus</w:t>
-      </w:r>
+        <w:t>entre</w:t>
+      </w:r>
+      <w:proofErr w:type="gramEnd"/>
       <w:r>
         <w:rPr>
           <w:highlight w:val="yellow"/>
         </w:rPr>
+        <w:t xml:space="preserve"> individus</w:t>
+      </w:r>
+      <w:r>
+        <w:rPr>
+          <w:highlight w:val="yellow"/>
+        </w:rPr>
         <w:t xml:space="preserve"> de la même espèce ou non</w:t>
       </w:r>
       <w:r>
@@ -5790,24 +6300,24 @@
       <w:pPr>
         <w:pStyle w:val="Titre1"/>
       </w:pPr>
-      <w:bookmarkStart w:id="10" w:name="_Toc215813575"/>
+      <w:bookmarkStart w:id="13" w:name="_Toc218757467"/>
       <w:r>
         <w:t>G</w:t>
       </w:r>
       <w:r>
         <w:t>estion des données</w:t>
       </w:r>
-      <w:bookmarkEnd w:id="10"/>
+      <w:bookmarkEnd w:id="13"/>
     </w:p>
     <w:p>
       <w:pPr>
         <w:pStyle w:val="Titre2"/>
       </w:pPr>
-      <w:bookmarkStart w:id="11" w:name="_Toc215813574"/>
+      <w:bookmarkStart w:id="14" w:name="_Toc218757468"/>
       <w:r>
         <w:t>Faire évoluer les modules d’import et d’export.</w:t>
       </w:r>
-      <w:bookmarkEnd w:id="11"/>
+      <w:bookmarkEnd w:id="14"/>
     </w:p>
     <w:p>
       <w:pPr>
@@ -5820,18 +6330,34 @@
           <w:highlight w:val="yellow"/>
         </w:rPr>
       </w:pPr>
+      <w:proofErr w:type="gramStart"/>
       <w:r>
         <w:rPr>
           <w:highlight w:val="yellow"/>
         </w:rPr>
-        <w:t>déversement automatisé vers une API</w:t>
-      </w:r>
+        <w:t>déversement</w:t>
+      </w:r>
+      <w:proofErr w:type="gramEnd"/>
       <w:r>
         <w:rPr>
           <w:highlight w:val="yellow"/>
         </w:rPr>
-        <w:t xml:space="preserve"> type Movebank</w:t>
-      </w:r>
+        <w:t xml:space="preserve"> automatisé vers une API</w:t>
+      </w:r>
+      <w:r>
+        <w:rPr>
+          <w:highlight w:val="yellow"/>
+        </w:rPr>
+        <w:t xml:space="preserve"> type </w:t>
+      </w:r>
+      <w:proofErr w:type="spellStart"/>
+      <w:r>
+        <w:rPr>
+          <w:highlight w:val="yellow"/>
+        </w:rPr>
+        <w:t>Movebank</w:t>
+      </w:r>
+      <w:proofErr w:type="spellEnd"/>
     </w:p>
     <w:p>
       <w:pPr>
@@ -5841,11 +6367,19 @@
           <w:numId w:val="14"/>
         </w:numPr>
       </w:pPr>
+      <w:proofErr w:type="gramStart"/>
       <w:r>
         <w:rPr>
           <w:highlight w:val="yellow"/>
         </w:rPr>
-        <w:t>import automatisé depuis une API ?</w:t>
+        <w:t>import</w:t>
+      </w:r>
+      <w:proofErr w:type="gramEnd"/>
+      <w:r>
+        <w:rPr>
+          <w:highlight w:val="yellow"/>
+        </w:rPr>
+        <w:t xml:space="preserve"> automatisé depuis une API ?</w:t>
       </w:r>
     </w:p>
     <w:p/>
@@ -5853,7 +6387,7 @@
       <w:pPr>
         <w:pStyle w:val="Titre2"/>
       </w:pPr>
-      <w:bookmarkStart w:id="12" w:name="_Toc215813576"/>
+      <w:bookmarkStart w:id="15" w:name="_Toc218757469"/>
       <w:r>
         <w:t>Une interface</w:t>
       </w:r>
@@ -5863,15 +6397,20 @@
       <w:r>
         <w:t>web de consultation et d’administration des données</w:t>
       </w:r>
-      <w:bookmarkEnd w:id="12"/>
+      <w:bookmarkEnd w:id="15"/>
     </w:p>
     <w:p>
       <w:r>
         <w:t xml:space="preserve">Cette interface </w:t>
       </w:r>
       <w:r>
-        <w:t>viendra s’appuyer sur les différents modules du frontend de Geonature</w:t>
-      </w:r>
+        <w:t xml:space="preserve">viendra s’appuyer sur les différents modules du frontend de </w:t>
+      </w:r>
+      <w:proofErr w:type="spellStart"/>
+      <w:r>
+        <w:t>Geonature</w:t>
+      </w:r>
+      <w:proofErr w:type="spellEnd"/>
       <w:r>
         <w:t xml:space="preserve">, avec </w:t>
       </w:r>
@@ -5887,9 +6426,11 @@
           <w:numId w:val="15"/>
         </w:numPr>
       </w:pPr>
+      <w:proofErr w:type="gramStart"/>
       <w:r>
         <w:t>administration</w:t>
       </w:r>
+      <w:proofErr w:type="gramEnd"/>
       <w:r>
         <w:t xml:space="preserve"> des individus</w:t>
       </w:r>
@@ -5908,8 +6449,13 @@
           <w:numId w:val="15"/>
         </w:numPr>
       </w:pPr>
-      <w:r>
-        <w:t>gestion des individus</w:t>
+      <w:proofErr w:type="gramStart"/>
+      <w:r>
+        <w:t>gestion</w:t>
+      </w:r>
+      <w:proofErr w:type="gramEnd"/>
+      <w:r>
+        <w:t xml:space="preserve"> des individus</w:t>
       </w:r>
       <w:r>
         <w:t> : création des « fiches individu »</w:t>
@@ -5923,33 +6469,43 @@
           <w:numId w:val="15"/>
         </w:numPr>
       </w:pPr>
-      <w:r>
-        <w:t>saisie des observations dans occtax</w:t>
-      </w:r>
+      <w:proofErr w:type="gramStart"/>
+      <w:r>
+        <w:t>saisie</w:t>
+      </w:r>
+      <w:proofErr w:type="gramEnd"/>
+      <w:r>
+        <w:t xml:space="preserve"> des observations dans </w:t>
+      </w:r>
+      <w:proofErr w:type="spellStart"/>
+      <w:r>
+        <w:t>occtax</w:t>
+      </w:r>
+      <w:proofErr w:type="spellEnd"/>
     </w:p>
     <w:p>
       <w:pPr>
         <w:pStyle w:val="Titre2"/>
       </w:pPr>
-      <w:bookmarkStart w:id="13" w:name="_Toc215813577"/>
+      <w:bookmarkStart w:id="16" w:name="_Toc218757470"/>
       <w:r>
         <w:t>Un outil terrain</w:t>
       </w:r>
-      <w:bookmarkEnd w:id="13"/>
-    </w:p>
-    <w:p>
-      <w:commentRangeStart w:id="14"/>
+      <w:bookmarkEnd w:id="16"/>
+    </w:p>
+    <w:p>
+      <w:commentRangeStart w:id="17"/>
       <w:r>
         <w:t xml:space="preserve">Les 2 formulaires ODK actuels seront revus pour que toute ou partie des données soient saisies directement sur le terrain. </w:t>
       </w:r>
-      <w:commentRangeEnd w:id="14"/>
+      <w:commentRangeEnd w:id="17"/>
       <w:r>
         <w:rPr>
           <w:rStyle w:val="Marquedecommentaire"/>
           <w:sz w:val="23"/>
           <w:szCs w:val="24"/>
         </w:rPr>
-        <w:commentReference w:id="14"/>
+        <w:commentReference w:id="17"/>
       </w:r>
     </w:p>
     <w:p>
@@ -5970,7 +6526,7 @@
       <w:pPr>
         <w:pStyle w:val="Titre2"/>
       </w:pPr>
-      <w:bookmarkStart w:id="15" w:name="_Toc215813578"/>
+      <w:bookmarkStart w:id="18" w:name="_Toc218757471"/>
       <w:r>
         <w:lastRenderedPageBreak/>
         <w:t>Automatisation de la c</w:t>
@@ -5982,12 +6538,9 @@
         <w:t xml:space="preserve"> d</w:t>
       </w:r>
       <w:r>
-        <w:t>’informations</w:t>
-      </w:r>
-      <w:bookmarkEnd w:id="15"/>
-      <w:r>
-        <w:t xml:space="preserve"> issues de balises</w:t>
-      </w:r>
+        <w:t>’informations issues de balises</w:t>
+      </w:r>
+      <w:bookmarkEnd w:id="18"/>
     </w:p>
     <w:p>
       <w:r>
@@ -6017,12 +6570,19 @@
           <w:numId w:val="8"/>
         </w:numPr>
       </w:pPr>
-      <w:r>
-        <w:t xml:space="preserve">une </w:t>
-      </w:r>
+      <w:proofErr w:type="gramStart"/>
+      <w:r>
+        <w:t>une</w:t>
+      </w:r>
+      <w:proofErr w:type="gramEnd"/>
+      <w:r>
+        <w:t xml:space="preserve"> </w:t>
+      </w:r>
+      <w:proofErr w:type="spellStart"/>
       <w:r>
         <w:t>bdd</w:t>
       </w:r>
+      <w:proofErr w:type="spellEnd"/>
       <w:r>
         <w:t xml:space="preserve"> locale</w:t>
       </w:r>
@@ -6035,72 +6595,102 @@
           <w:numId w:val="8"/>
         </w:numPr>
       </w:pPr>
+      <w:proofErr w:type="gramStart"/>
       <w:r>
         <w:t>d</w:t>
       </w:r>
       <w:r>
         <w:t>’autres</w:t>
       </w:r>
-      <w:r>
-        <w:t xml:space="preserve"> bdd</w:t>
-      </w:r>
+      <w:proofErr w:type="gramEnd"/>
+      <w:r>
+        <w:t xml:space="preserve"> </w:t>
+      </w:r>
+      <w:proofErr w:type="spellStart"/>
+      <w:r>
+        <w:t>bdd</w:t>
+      </w:r>
+      <w:proofErr w:type="spellEnd"/>
       <w:r>
         <w:t xml:space="preserve"> plus connues du monde de la recherche</w:t>
       </w:r>
       <w:r>
-        <w:t>, comme Movebank</w:t>
-      </w:r>
-      <w:r>
-        <w:t>, Euromammals …</w:t>
+        <w:t xml:space="preserve">, comme </w:t>
+      </w:r>
+      <w:proofErr w:type="spellStart"/>
+      <w:r>
+        <w:t>Movebank</w:t>
+      </w:r>
+      <w:proofErr w:type="spellEnd"/>
+      <w:r>
+        <w:t xml:space="preserve">, </w:t>
+      </w:r>
+      <w:proofErr w:type="spellStart"/>
+      <w:r>
+        <w:t>Euromammals</w:t>
+      </w:r>
+      <w:proofErr w:type="spellEnd"/>
+      <w:r>
+        <w:t xml:space="preserve"> …</w:t>
       </w:r>
     </w:p>
     <w:p>
       <w:pPr>
         <w:pStyle w:val="Titre2"/>
       </w:pPr>
-      <w:bookmarkStart w:id="16" w:name="_Toc215813579"/>
+      <w:bookmarkStart w:id="19" w:name="_Toc218757472"/>
       <w:r>
         <w:t>Synchronisation des données</w:t>
       </w:r>
-      <w:bookmarkEnd w:id="16"/>
+      <w:bookmarkEnd w:id="19"/>
     </w:p>
     <w:p>
       <w:pPr>
         <w:pStyle w:val="Titre3"/>
       </w:pPr>
-      <w:bookmarkStart w:id="17" w:name="_Toc215813580"/>
+      <w:bookmarkStart w:id="20" w:name="_Toc218757473"/>
       <w:r>
         <w:t>Données d’observation</w:t>
       </w:r>
-      <w:bookmarkEnd w:id="17"/>
-    </w:p>
-    <w:p>
-      <w:commentRangeStart w:id="18"/>
-      <w:r>
-        <w:t xml:space="preserve">Toutes les données d’observations devront être insérées dans la synthese de </w:t>
-      </w:r>
+      <w:bookmarkEnd w:id="20"/>
+    </w:p>
+    <w:p>
+      <w:commentRangeStart w:id="21"/>
+      <w:r>
+        <w:t xml:space="preserve">Toutes les données d’observations devront être insérées dans la </w:t>
+      </w:r>
+      <w:proofErr w:type="spellStart"/>
+      <w:r>
+        <w:t>synthese</w:t>
+      </w:r>
+      <w:proofErr w:type="spellEnd"/>
+      <w:r>
+        <w:t xml:space="preserve"> de </w:t>
+      </w:r>
+      <w:proofErr w:type="spellStart"/>
       <w:r>
         <w:t>Geonature</w:t>
       </w:r>
-      <w:commentRangeEnd w:id="18"/>
+      <w:commentRangeEnd w:id="21"/>
+      <w:proofErr w:type="spellEnd"/>
       <w:r>
         <w:rPr>
           <w:rStyle w:val="Marquedecommentaire"/>
           <w:sz w:val="23"/>
           <w:szCs w:val="24"/>
         </w:rPr>
-        <w:commentReference w:id="18"/>
+        <w:commentReference w:id="21"/>
       </w:r>
     </w:p>
     <w:p>
       <w:pPr>
         <w:pStyle w:val="Titre3"/>
       </w:pPr>
-      <w:bookmarkStart w:id="19" w:name="_Toc215813581"/>
+      <w:bookmarkStart w:id="22" w:name="_Toc218757474"/>
       <w:r>
         <w:t>Déplacements</w:t>
       </w:r>
-      <w:bookmarkEnd w:id="19"/>
+      <w:bookmarkEnd w:id="22"/>
     </w:p>
     <w:p>
       <w:r>
@@ -6116,23 +6706,29 @@
         <w:t xml:space="preserve">es </w:t>
       </w:r>
       <w:r>
-        <w:t>sur Movebank</w:t>
-      </w:r>
+        <w:t xml:space="preserve">sur </w:t>
+      </w:r>
+      <w:proofErr w:type="spellStart"/>
+      <w:r>
+        <w:t>Movebank</w:t>
+      </w:r>
+      <w:proofErr w:type="spellEnd"/>
     </w:p>
     <w:p>
       <w:pPr>
         <w:pStyle w:val="Titre1"/>
       </w:pPr>
-      <w:bookmarkStart w:id="20" w:name="_Toc215813582"/>
+      <w:bookmarkStart w:id="23" w:name="_Toc218757475"/>
       <w:r>
         <w:t>Interface de visualisation grand public</w:t>
       </w:r>
-      <w:bookmarkEnd w:id="20"/>
+      <w:bookmarkEnd w:id="23"/>
     </w:p>
     <w:p>
       <w:r>
         <w:t xml:space="preserve">A ce stade il est question de faire évoluer </w:t>
       </w:r>
+      <w:proofErr w:type="spellStart"/>
       <w:r>
         <w:t>F</w:t>
       </w:r>
@@ -6143,7 +6739,11 @@
         <w:t>d</w:t>
       </w:r>
       <w:r>
-        <w:t xml:space="preserve">em afin qu’il ne soit </w:t>
+        <w:t>em</w:t>
+      </w:r>
+      <w:proofErr w:type="spellEnd"/>
+      <w:r>
+        <w:t xml:space="preserve"> afin qu’il ne soit </w:t>
       </w:r>
       <w:r>
         <w:t>composé</w:t>
@@ -6196,7 +6796,15 @@
         </w:numPr>
       </w:pPr>
       <w:r>
-        <w:t>A la différence de Followdem, cette application doit être multi-espèces</w:t>
+        <w:t xml:space="preserve">A la différence de </w:t>
+      </w:r>
+      <w:proofErr w:type="spellStart"/>
+      <w:r>
+        <w:t>Followdem</w:t>
+      </w:r>
+      <w:proofErr w:type="spellEnd"/>
+      <w:r>
+        <w:t>, cette application doit être multi-espèces</w:t>
       </w:r>
     </w:p>
     <w:p>
@@ -6323,7 +6931,7 @@
       </w:r>
     </w:p>
   </w:comment>
-  <w:comment w:id="14" w:author="Cynthia Borot" w:date="2025-11-25T12:25:00Z" w:initials="CB">
+  <w:comment w:id="17" w:author="Cynthia Borot" w:date="2025-11-25T12:25:00Z" w:initials="CB">
     <w:p>
       <w:pPr>
         <w:pStyle w:val="Commentaire"/>
@@ -6348,7 +6956,7 @@
       </w:r>
     </w:p>
   </w:comment>
-  <w:comment w:id="18" w:author="Cynthia Borot" w:date="2025-11-26T09:38:00Z" w:initials="CB">
+  <w:comment w:id="21" w:author="Cynthia Borot" w:date="2025-11-26T09:38:00Z" w:initials="CB">
     <w:p>
       <w:pPr>
         <w:pStyle w:val="Commentaire"/>
@@ -10497,26 +11105,6 @@
 </file>
 
 <file path=customXml/item2.xml><?xml version="1.0" encoding="utf-8"?>
-<?mso-contentType ?>
-<FormTemplates xmlns="http://schemas.microsoft.com/sharepoint/v3/contenttype/forms">
-  <Display>DocumentLibraryForm</Display>
-  <Edit>DocumentLibraryForm</Edit>
-  <New>DocumentLibraryForm</New>
-</FormTemplates>
-</file>
-
-<file path=customXml/item3.xml><?xml version="1.0" encoding="utf-8"?>
-<p:properties xmlns:p="http://schemas.microsoft.com/office/2006/metadata/properties" xmlns:xsi="http://www.w3.org/2001/XMLSchema-instance" xmlns:pc="http://schemas.microsoft.com/office/infopath/2007/PartnerControls">
-  <documentManagement>
-    <lcf76f155ced4ddcb4097134ff3c332f xmlns="e694866f-042b-408b-a5b8-45cbf0fd8817">
-      <Terms xmlns="http://schemas.microsoft.com/office/infopath/2007/PartnerControls"/>
-    </lcf76f155ced4ddcb4097134ff3c332f>
-    <TaxCatchAll xmlns="1ac8a35c-7706-4a28-9b71-7632be890fc6" xsi:nil="true"/>
-  </documentManagement>
-</p:properties>
-</file>
-
-<file path=customXml/item4.xml><?xml version="1.0" encoding="utf-8"?>
 <ct:contentTypeSchema xmlns:ct="http://schemas.microsoft.com/office/2006/metadata/contentType" xmlns:ma="http://schemas.microsoft.com/office/2006/metadata/properties/metaAttributes" ct:_="" ma:_="" ma:contentTypeName="Document" ma:contentTypeID="0x0101001F75719A250E29499DF45DA2347C1B5D" ma:contentTypeVersion="11" ma:contentTypeDescription="Crée un document." ma:contentTypeScope="" ma:versionID="8cd1ab3471735b05866724743f2d21c8">
   <xsd:schema xmlns:xsd="http://www.w3.org/2001/XMLSchema" xmlns:xs="http://www.w3.org/2001/XMLSchema" xmlns:p="http://schemas.microsoft.com/office/2006/metadata/properties" xmlns:ns2="e694866f-042b-408b-a5b8-45cbf0fd8817" xmlns:ns3="1ac8a35c-7706-4a28-9b71-7632be890fc6" targetNamespace="http://schemas.microsoft.com/office/2006/metadata/properties" ma:root="true" ma:fieldsID="2883abd49cb53eee32620a86ee31cf7e" ns2:_="" ns3:_="">
     <xsd:import namespace="e694866f-042b-408b-a5b8-45cbf0fd8817"/>
@@ -10711,6 +11299,26 @@
 </ct:contentTypeSchema>
 </file>
 
+<file path=customXml/item3.xml><?xml version="1.0" encoding="utf-8"?>
+<p:properties xmlns:p="http://schemas.microsoft.com/office/2006/metadata/properties" xmlns:xsi="http://www.w3.org/2001/XMLSchema-instance" xmlns:pc="http://schemas.microsoft.com/office/infopath/2007/PartnerControls">
+  <documentManagement>
+    <lcf76f155ced4ddcb4097134ff3c332f xmlns="e694866f-042b-408b-a5b8-45cbf0fd8817">
+      <Terms xmlns="http://schemas.microsoft.com/office/infopath/2007/PartnerControls"/>
+    </lcf76f155ced4ddcb4097134ff3c332f>
+    <TaxCatchAll xmlns="1ac8a35c-7706-4a28-9b71-7632be890fc6" xsi:nil="true"/>
+  </documentManagement>
+</p:properties>
+</file>
+
+<file path=customXml/item4.xml><?xml version="1.0" encoding="utf-8"?>
+<?mso-contentType ?>
+<FormTemplates xmlns="http://schemas.microsoft.com/sharepoint/v3/contenttype/forms">
+  <Display>DocumentLibraryForm</Display>
+  <Edit>DocumentLibraryForm</Edit>
+  <New>DocumentLibraryForm</New>
+</FormTemplates>
+</file>
+
 <file path=customXml/itemProps1.xml><?xml version="1.0" encoding="utf-8"?>
 <ds:datastoreItem xmlns:ds="http://schemas.openxmlformats.org/officeDocument/2006/customXml" ds:itemID="{9F012E48-77F2-482C-B977-E674583FA8E3}">
   <ds:schemaRefs>
@@ -10720,9 +11328,20 @@
 </file>
 
 <file path=customXml/itemProps2.xml><?xml version="1.0" encoding="utf-8"?>
-<ds:datastoreItem xmlns:ds="http://schemas.openxmlformats.org/officeDocument/2006/customXml" ds:itemID="{1066267E-716A-4A7B-869A-40492F2EE3FD}">
+<ds:datastoreItem xmlns:ds="http://schemas.openxmlformats.org/officeDocument/2006/customXml" ds:itemID="{FF550B8D-823E-48E6-ABE9-C6A901387992}">
   <ds:schemaRefs>
-    <ds:schemaRef ds:uri="http://schemas.microsoft.com/sharepoint/v3/contenttype/forms"/>
+    <ds:schemaRef ds:uri="http://schemas.microsoft.com/office/2006/metadata/contentType"/>
+    <ds:schemaRef ds:uri="http://schemas.microsoft.com/office/2006/metadata/properties/metaAttributes"/>
+    <ds:schemaRef ds:uri="http://www.w3.org/2001/XMLSchema"/>
+    <ds:schemaRef ds:uri="http://schemas.microsoft.com/office/2006/metadata/properties"/>
+    <ds:schemaRef ds:uri="e694866f-042b-408b-a5b8-45cbf0fd8817"/>
+    <ds:schemaRef ds:uri="1ac8a35c-7706-4a28-9b71-7632be890fc6"/>
+    <ds:schemaRef ds:uri="http://schemas.microsoft.com/office/2006/documentManagement/types"/>
+    <ds:schemaRef ds:uri="http://schemas.microsoft.com/office/infopath/2007/PartnerControls"/>
+    <ds:schemaRef ds:uri="http://schemas.openxmlformats.org/package/2006/metadata/core-properties"/>
+    <ds:schemaRef ds:uri="http://purl.org/dc/elements/1.1/"/>
+    <ds:schemaRef ds:uri="http://purl.org/dc/terms/"/>
+    <ds:schemaRef ds:uri="http://schemas.microsoft.com/internal/obd"/>
   </ds:schemaRefs>
 </ds:datastoreItem>
 </file>
@@ -10739,20 +11358,9 @@
 </file>
 
 <file path=customXml/itemProps4.xml><?xml version="1.0" encoding="utf-8"?>
-<ds:datastoreItem xmlns:ds="http://schemas.openxmlformats.org/officeDocument/2006/customXml" ds:itemID="{FF550B8D-823E-48E6-ABE9-C6A901387992}">
+<ds:datastoreItem xmlns:ds="http://schemas.openxmlformats.org/officeDocument/2006/customXml" ds:itemID="{1066267E-716A-4A7B-869A-40492F2EE3FD}">
   <ds:schemaRefs>
-    <ds:schemaRef ds:uri="http://schemas.microsoft.com/office/2006/metadata/contentType"/>
-    <ds:schemaRef ds:uri="http://schemas.microsoft.com/office/2006/metadata/properties/metaAttributes"/>
-    <ds:schemaRef ds:uri="http://www.w3.org/2001/XMLSchema"/>
-    <ds:schemaRef ds:uri="http://schemas.microsoft.com/office/2006/metadata/properties"/>
-    <ds:schemaRef ds:uri="e694866f-042b-408b-a5b8-45cbf0fd8817"/>
-    <ds:schemaRef ds:uri="1ac8a35c-7706-4a28-9b71-7632be890fc6"/>
-    <ds:schemaRef ds:uri="http://schemas.microsoft.com/office/2006/documentManagement/types"/>
-    <ds:schemaRef ds:uri="http://schemas.microsoft.com/office/infopath/2007/PartnerControls"/>
-    <ds:schemaRef ds:uri="http://schemas.openxmlformats.org/package/2006/metadata/core-properties"/>
-    <ds:schemaRef ds:uri="http://purl.org/dc/elements/1.1/"/>
-    <ds:schemaRef ds:uri="http://purl.org/dc/terms/"/>
-    <ds:schemaRef ds:uri="http://schemas.microsoft.com/internal/obd"/>
+    <ds:schemaRef ds:uri="http://schemas.microsoft.com/sharepoint/v3/contenttype/forms"/>
   </ds:schemaRefs>
 </ds:datastoreItem>
 </file>
</xml_diff>